<commit_message>
Update Requierements Student 3
</commit_message>
<xml_diff>
--- a/reports/Student #3/03 - Requirements - Student #3.docx
+++ b/reports/Student #3/03 - Requirements - Student #3.docx
@@ -2228,7 +2228,13 @@
         </w:sdtPr>
         <w:sdtContent>
           <w:r>
-            <w:t xml:space="preserve">    </w:t>
+            <w:t xml:space="preserve"> </w:t>
+          </w:r>
+          <w:r>
+            <w:t>x</w:t>
+          </w:r>
+          <w:r>
+            <w:t xml:space="preserve"> </w:t>
           </w:r>
         </w:sdtContent>
       </w:sdt>
@@ -2313,7 +2319,10 @@
         </w:sdtPr>
         <w:sdtContent>
           <w:r>
-            <w:t xml:space="preserve">    </w:t>
+            <w:t>x</w:t>
+          </w:r>
+          <w:r>
+            <w:t xml:space="preserve"> </w:t>
           </w:r>
         </w:sdtContent>
       </w:sdt>
@@ -2367,7 +2376,10 @@
         </w:sdtPr>
         <w:sdtContent>
           <w:r>
-            <w:t xml:space="preserve">    </w:t>
+            <w:t>x</w:t>
+          </w:r>
+          <w:r>
+            <w:t xml:space="preserve"> </w:t>
           </w:r>
         </w:sdtContent>
       </w:sdt>
@@ -2403,7 +2415,10 @@
         </w:sdtPr>
         <w:sdtContent>
           <w:r>
-            <w:t xml:space="preserve">    </w:t>
+            <w:t>x</w:t>
+          </w:r>
+          <w:r>
+            <w:t xml:space="preserve"> </w:t>
           </w:r>
         </w:sdtContent>
       </w:sdt>
@@ -7446,13 +7461,16 @@
     <w:rsid w:val="00354637"/>
     <w:rsid w:val="00362E40"/>
     <w:rsid w:val="00367932"/>
+    <w:rsid w:val="0037523B"/>
     <w:rsid w:val="003936CA"/>
     <w:rsid w:val="003B0252"/>
     <w:rsid w:val="003B385D"/>
     <w:rsid w:val="004D7778"/>
+    <w:rsid w:val="005024F5"/>
     <w:rsid w:val="00532E78"/>
     <w:rsid w:val="005351FA"/>
     <w:rsid w:val="005562B5"/>
+    <w:rsid w:val="00582880"/>
     <w:rsid w:val="005F0BD3"/>
     <w:rsid w:val="00635F6F"/>
     <w:rsid w:val="007826C3"/>
@@ -7473,6 +7491,7 @@
     <w:rsid w:val="00DB19FC"/>
     <w:rsid w:val="00E25325"/>
     <w:rsid w:val="00E263A3"/>
+    <w:rsid w:val="00E34381"/>
     <w:rsid w:val="00E56863"/>
     <w:rsid w:val="00E955A7"/>
     <w:rsid w:val="00EB42B6"/>

</xml_diff>

<commit_message>
Update fichero Student 3
</commit_message>
<xml_diff>
--- a/reports/Student #3/03 - Requirements - Student #3.docx
+++ b/reports/Student #3/03 - Requirements - Student #3.docx
@@ -3262,7 +3262,7 @@
         </w:sdtPr>
         <w:sdtContent>
           <w:r>
-            <w:t xml:space="preserve">    </w:t>
+            <w:t xml:space="preserve">X </w:t>
           </w:r>
         </w:sdtContent>
       </w:sdt>
@@ -3345,7 +3345,13 @@
         </w:sdtPr>
         <w:sdtContent>
           <w:r>
-            <w:t xml:space="preserve">    </w:t>
+            <w:t xml:space="preserve">  </w:t>
+          </w:r>
+          <w:r>
+            <w:t xml:space="preserve">X </w:t>
+          </w:r>
+          <w:r>
+            <w:t xml:space="preserve">  </w:t>
           </w:r>
         </w:sdtContent>
       </w:sdt>
@@ -7508,6 +7514,7 @@
     <w:rsid w:val="00250265"/>
     <w:rsid w:val="002C1814"/>
     <w:rsid w:val="002E681D"/>
+    <w:rsid w:val="003444CE"/>
     <w:rsid w:val="00354637"/>
     <w:rsid w:val="00362E40"/>
     <w:rsid w:val="00367932"/>
@@ -7532,6 +7539,7 @@
     <w:rsid w:val="00953D97"/>
     <w:rsid w:val="009D5AF9"/>
     <w:rsid w:val="00A222AC"/>
+    <w:rsid w:val="00AF4C37"/>
     <w:rsid w:val="00B952BA"/>
     <w:rsid w:val="00BA1063"/>
     <w:rsid w:val="00BE385E"/>

</xml_diff>

<commit_message>
Update project and Requirements S03
</commit_message>
<xml_diff>
--- a/reports/Student #3/03 - Requirements - Student #3.docx
+++ b/reports/Student #3/03 - Requirements - Student #3.docx
@@ -1949,9 +1949,15 @@
     <w:p>
       <w:pPr>
         <w:pStyle w:val="Comment-Grader"/>
+        <w:rPr>
+          <w:lang w:val="es-ES"/>
+        </w:rPr>
       </w:pPr>
       <w:sdt>
         <w:sdtPr>
+          <w:rPr>
+            <w:lang w:val="es-ES"/>
+          </w:rPr>
           <w:tag w:val="Verdict"/>
           <w:id w:val="684942382"/>
           <w:placeholder>
@@ -1962,20 +1968,112 @@
         </w:sdtPr>
         <w:sdtContent>
           <w:r>
-            <w:t xml:space="preserve"> </w:t>
-          </w:r>
-          <w:r>
-            <w:t>x</w:t>
-          </w:r>
-          <w:r>
-            <w:t xml:space="preserve">  </w:t>
+            <w:rPr>
+              <w:lang w:val="es-ES"/>
+            </w:rPr>
+            <w:t xml:space="preserve"> X</w:t>
+          </w:r>
+          <w:r>
+            <w:rPr>
+              <w:lang w:val="es-ES"/>
+            </w:rPr>
+            <w:t xml:space="preserve">   </w:t>
           </w:r>
         </w:sdtContent>
       </w:sdt>
       <w:permEnd w:id="8470091"/>
       <w:r>
+        <w:rPr>
+          <w:lang w:val="es-ES"/>
+        </w:rPr>
         <w:t xml:space="preserve">    </w:t>
       </w:r>
+      <w:r>
+        <w:rPr>
+          <w:lang w:val="es-ES"/>
+        </w:rPr>
+        <w:t>Es posible asignar un f</w:t>
+      </w:r>
+      <w:r>
+        <w:rPr>
+          <w:lang w:val="es-ES"/>
+        </w:rPr>
+        <w:t>light assignment a otro member mediante POST hacking. Para ello, solo hay que modificar el selector que se encuentra en modo lectura y el input asociado a este campo. Debería haberse comprobado que este campo no pudiera modificarse.</w:t>
+      </w:r>
+      <w:r>
+        <w:rPr>
+          <w:lang w:val="es-ES"/>
+        </w:rPr>
+        <w:t xml:space="preserve"> </w:t>
+      </w:r>
+      <w:r>
+        <w:rPr>
+          <w:lang w:val="es-ES"/>
+        </w:rPr>
+        <w:t>E</w:t>
+      </w:r>
+      <w:r>
+        <w:rPr>
+          <w:lang w:val="es-ES"/>
+        </w:rPr>
+        <w:t>xisten datos con valores i</w:t>
+      </w:r>
+      <w:r>
+        <w:rPr>
+          <w:lang w:val="es-ES"/>
+        </w:rPr>
+        <w:t xml:space="preserve">nválidos. </w:t>
+      </w:r>
+      <w:r>
+        <w:rPr>
+          <w:lang w:val="es-ES"/>
+        </w:rPr>
+        <w:t>Existen assignments con status como pending publicados.</w:t>
+      </w:r>
+    </w:p>
+    <w:p>
+      <w:pPr>
+        <w:pStyle w:val="Comment-Grader"/>
+        <w:rPr>
+          <w:lang w:val="es-ES"/>
+        </w:rPr>
+      </w:pPr>
+    </w:p>
+    <w:p>
+      <w:pPr>
+        <w:pStyle w:val="Comment-Grader"/>
+        <w:rPr>
+          <w:lang w:val="es-ES"/>
+        </w:rPr>
+      </w:pPr>
+      <w:r>
+        <w:rPr>
+          <w:lang w:val="es-ES"/>
+        </w:rPr>
+        <w:t>He eliminado del formulario el campo que indicaba memberId tal como me recomendó. Dado que se trataba de un campo de solo lectura que no aportaba información relevante al usuario.</w:t>
+      </w:r>
+    </w:p>
+    <w:p>
+      <w:pPr>
+        <w:pStyle w:val="Comment-Grader"/>
+        <w:rPr>
+          <w:lang w:val="es-ES"/>
+        </w:rPr>
+      </w:pPr>
+      <w:r>
+        <w:rPr>
+          <w:lang w:val="es-ES"/>
+        </w:rPr>
+        <w:t>He revisado los datos existente en los csv y han sido modificados aquellos que contenían datos inválidos.</w:t>
+      </w:r>
+    </w:p>
+    <w:p>
+      <w:pPr>
+        <w:pStyle w:val="Comment-Grader"/>
+        <w:rPr>
+          <w:lang w:val="es-ES"/>
+        </w:rPr>
+      </w:pPr>
     </w:p>
     <w:p>
       <w:pPr>
@@ -2084,9 +2182,15 @@
     <w:p>
       <w:pPr>
         <w:pStyle w:val="Comment-Grader"/>
+        <w:rPr>
+          <w:lang w:val="en-US"/>
+        </w:rPr>
       </w:pPr>
       <w:sdt>
         <w:sdtPr>
+          <w:rPr>
+            <w:lang w:val="es-ES"/>
+          </w:rPr>
           <w:tag w:val="Verdict"/>
           <w:id w:val="1666597966"/>
           <w:placeholder>
@@ -2097,26 +2201,44 @@
         </w:sdtPr>
         <w:sdtContent>
           <w:r>
+            <w:rPr>
+              <w:lang w:val="es-ES"/>
+            </w:rPr>
+            <w:t xml:space="preserve">  </w:t>
+          </w:r>
+          <w:r>
+            <w:rPr>
+              <w:lang w:val="es-ES"/>
+            </w:rPr>
+            <w:t>X</w:t>
+          </w:r>
+          <w:r>
+            <w:rPr>
+              <w:lang w:val="es-ES"/>
+            </w:rPr>
             <w:t xml:space="preserve"> </w:t>
-          </w:r>
-          <w:r>
-            <w:t>x</w:t>
-          </w:r>
-          <w:r>
-            <w:t xml:space="preserve">  </w:t>
           </w:r>
         </w:sdtContent>
       </w:sdt>
       <w:permEnd w:id="66585966"/>
       <w:r>
+        <w:rPr>
+          <w:lang w:val="es-ES"/>
+        </w:rPr>
         <w:t xml:space="preserve">    </w:t>
       </w:r>
     </w:p>
     <w:p>
       <w:pPr>
         <w:pStyle w:val="Ttulo2"/>
-      </w:pPr>
-      <w:r>
+        <w:rPr>
+          <w:lang w:val="en-US"/>
+        </w:rPr>
+      </w:pPr>
+      <w:r>
+        <w:rPr>
+          <w:lang w:val="en-US"/>
+        </w:rPr>
         <w:t>Non-functional requirements</w:t>
       </w:r>
     </w:p>
@@ -2149,7 +2271,6 @@
         <w:pStyle w:val="Ttulo2"/>
       </w:pPr>
       <w:r>
-        <w:lastRenderedPageBreak/>
         <w:t>Managerial requirements</w:t>
       </w:r>
     </w:p>
@@ -2835,7 +2956,7 @@
             <w:rPr>
               <w:lang w:val="en-US"/>
             </w:rPr>
-            <w:t xml:space="preserve"> </w:t>
+            <w:t xml:space="preserve">   </w:t>
           </w:r>
         </w:sdtContent>
       </w:sdt>
@@ -2931,13 +3052,13 @@
         </w:sdtPr>
         <w:sdtContent>
           <w:r>
-            <w:t xml:space="preserve"> </w:t>
+            <w:t xml:space="preserve">  </w:t>
           </w:r>
           <w:r>
             <w:t>x</w:t>
           </w:r>
           <w:r>
-            <w:t xml:space="preserve"> </w:t>
+            <w:t xml:space="preserve">  </w:t>
           </w:r>
         </w:sdtContent>
       </w:sdt>
@@ -3262,7 +3383,13 @@
         </w:sdtPr>
         <w:sdtContent>
           <w:r>
-            <w:t xml:space="preserve">X </w:t>
+            <w:t xml:space="preserve"> </w:t>
+          </w:r>
+          <w:r>
+            <w:t xml:space="preserve"> X</w:t>
+          </w:r>
+          <w:r>
+            <w:t xml:space="preserve">   </w:t>
           </w:r>
         </w:sdtContent>
       </w:sdt>
@@ -3345,13 +3472,13 @@
         </w:sdtPr>
         <w:sdtContent>
           <w:r>
-            <w:t xml:space="preserve">  </w:t>
-          </w:r>
-          <w:r>
-            <w:t xml:space="preserve">X </w:t>
-          </w:r>
-          <w:r>
-            <w:t xml:space="preserve">  </w:t>
+            <w:t xml:space="preserve"> </w:t>
+          </w:r>
+          <w:r>
+            <w:t xml:space="preserve"> X</w:t>
+          </w:r>
+          <w:r>
+            <w:t xml:space="preserve">   </w:t>
           </w:r>
         </w:sdtContent>
       </w:sdt>
@@ -7506,7 +7633,7 @@
     <w:rsidRoot w:val="004D7778"/>
     <w:rsid w:val="0001386A"/>
     <w:rsid w:val="00061CE8"/>
-    <w:rsid w:val="000A2CA4"/>
+    <w:rsid w:val="000F56E0"/>
     <w:rsid w:val="001221F0"/>
     <w:rsid w:val="001942D6"/>
     <w:rsid w:val="001B7228"/>
@@ -7514,7 +7641,6 @@
     <w:rsid w:val="00250265"/>
     <w:rsid w:val="002C1814"/>
     <w:rsid w:val="002E681D"/>
-    <w:rsid w:val="003444CE"/>
     <w:rsid w:val="00354637"/>
     <w:rsid w:val="00362E40"/>
     <w:rsid w:val="00367932"/>
@@ -7523,23 +7649,26 @@
     <w:rsid w:val="00395134"/>
     <w:rsid w:val="003B0252"/>
     <w:rsid w:val="003B385D"/>
-    <w:rsid w:val="0040315A"/>
     <w:rsid w:val="004D7778"/>
+    <w:rsid w:val="004E1135"/>
     <w:rsid w:val="005024F5"/>
     <w:rsid w:val="00532E78"/>
     <w:rsid w:val="005351FA"/>
     <w:rsid w:val="005562B5"/>
     <w:rsid w:val="00582880"/>
+    <w:rsid w:val="005C38A4"/>
     <w:rsid w:val="005F0BD3"/>
     <w:rsid w:val="00635F6F"/>
+    <w:rsid w:val="00741F32"/>
     <w:rsid w:val="007826C3"/>
+    <w:rsid w:val="00835E03"/>
     <w:rsid w:val="008456AD"/>
     <w:rsid w:val="008B1087"/>
     <w:rsid w:val="008D6165"/>
     <w:rsid w:val="00953D97"/>
+    <w:rsid w:val="009A4F26"/>
     <w:rsid w:val="009D5AF9"/>
     <w:rsid w:val="00A222AC"/>
-    <w:rsid w:val="00AF4C37"/>
     <w:rsid w:val="00B952BA"/>
     <w:rsid w:val="00BA1063"/>
     <w:rsid w:val="00BE385E"/>

</xml_diff>